<commit_message>
Upload of Excel Homework
</commit_message>
<xml_diff>
--- a/01_ExcelHW/Tedrow_StarterBook.docx
+++ b/01_ExcelHW/Tedrow_StarterBook.docx
@@ -23,11 +23,20 @@
     <w:p>
       <w:pPr>
         <w:pStyle w:val="ListParagraph"/>
-        <w:ind w:left="360"/>
-        <w:rPr>
-          <w:rFonts w:ascii="Times New Roman" w:hAnsi="Times New Roman" w:cs="Times New Roman"/>
-        </w:rPr>
-      </w:pPr>
+        <w:numPr>
+          <w:ilvl w:val="0"/>
+          <w:numId w:val="2"/>
+        </w:numPr>
+        <w:rPr>
+          <w:rFonts w:ascii="Times New Roman" w:hAnsi="Times New Roman" w:cs="Times New Roman"/>
+        </w:rPr>
+      </w:pPr>
+      <w:r>
+        <w:rPr>
+          <w:rFonts w:ascii="Times New Roman" w:hAnsi="Times New Roman" w:cs="Times New Roman"/>
+        </w:rPr>
+        <w:t>Given that the top 3 categories are theater, film &amp; video, and music, we can conclude that many artists of various types are seeking funding via Kickstarter campaigns.</w:t>
+      </w:r>
     </w:p>
     <w:p>
       <w:pPr>
@@ -44,7 +53,7 @@
         <w:rPr>
           <w:rFonts w:ascii="Times New Roman" w:hAnsi="Times New Roman" w:cs="Times New Roman"/>
         </w:rPr>
-        <w:t>Given that the top 3 categories are theater, film &amp; video, and music, we can conclude that many artists of various types are seeking funding via Kickstarter campaigns.</w:t>
+        <w:t>Furthermore, by drilling down on these three categories, we can conclude that Kickstarter campaigns actually seem like a somewhat viable source of funding for these type of projects, considering all three had success rates greater than ~55% (although, it would be helpful to compare this figure to the total success rate across all campaigns).</w:t>
       </w:r>
     </w:p>
     <w:p>
@@ -62,24 +71,6 @@
         <w:rPr>
           <w:rFonts w:ascii="Times New Roman" w:hAnsi="Times New Roman" w:cs="Times New Roman"/>
         </w:rPr>
-        <w:t>Furthermore, by drilling down on these three categories, we can conclude that Kickstarter campaigns actually seem like a somewhat viable source of funding for these type of projects, considering all three had success rates greater than ~55% (although, it would be helpful to compare this figure to the total success rate across all campaigns).</w:t>
-      </w:r>
-    </w:p>
-    <w:p>
-      <w:pPr>
-        <w:pStyle w:val="ListParagraph"/>
-        <w:numPr>
-          <w:ilvl w:val="0"/>
-          <w:numId w:val="2"/>
-        </w:numPr>
-        <w:rPr>
-          <w:rFonts w:ascii="Times New Roman" w:hAnsi="Times New Roman" w:cs="Times New Roman"/>
-        </w:rPr>
-      </w:pPr>
-      <w:r>
-        <w:rPr>
-          <w:rFonts w:ascii="Times New Roman" w:hAnsi="Times New Roman" w:cs="Times New Roman"/>
-        </w:rPr>
         <w:t xml:space="preserve">By examining the “success by month” line chart, </w:t>
       </w:r>
       <w:r>
@@ -111,6 +102,12 @@
           <w:rFonts w:ascii="Times New Roman" w:hAnsi="Times New Roman" w:cs="Times New Roman"/>
         </w:rPr>
         <w:t>More information would be needed to come up with a “why” for this, however.</w:t>
+      </w:r>
+      <w:r>
+        <w:rPr>
+          <w:rFonts w:ascii="Times New Roman" w:hAnsi="Times New Roman" w:cs="Times New Roman"/>
+        </w:rPr>
+        <w:t xml:space="preserve"> Also, a better way to visualize this data would be to use percentages instead of raw counts (so the y-axis would be on a 0-100% scale).</w:t>
       </w:r>
     </w:p>
     <w:p>
@@ -139,6 +136,53 @@
         </w:rPr>
         <w:t>What are some limitations of this dataset?</w:t>
       </w:r>
+    </w:p>
+    <w:p>
+      <w:pPr>
+        <w:pStyle w:val="ListParagraph"/>
+        <w:numPr>
+          <w:ilvl w:val="0"/>
+          <w:numId w:val="3"/>
+        </w:numPr>
+        <w:rPr>
+          <w:rFonts w:ascii="Times New Roman" w:hAnsi="Times New Roman" w:cs="Times New Roman"/>
+        </w:rPr>
+      </w:pPr>
+      <w:r>
+        <w:rPr>
+          <w:rFonts w:ascii="Times New Roman" w:hAnsi="Times New Roman" w:cs="Times New Roman"/>
+        </w:rPr>
+        <w:t xml:space="preserve">I think we need more variables to evaluate if we are trying to determine what makes a successful Kickstarter campaign. A variable such as backer count would obviously be highly correlated to the success of a campaign (as seen in the Statistical Analysis tab), but what about other things such as quality of the Kickstarter Ad (pictures used, length of description, film trailers included, etc.), whether it was an “all-or-nothing” fundraiser, and amount of exposure on social media sites such as Twitter and Facebook. </w:t>
+      </w:r>
+      <w:r>
+        <w:rPr>
+          <w:rFonts w:ascii="Times New Roman" w:hAnsi="Times New Roman" w:cs="Times New Roman"/>
+        </w:rPr>
+        <w:t xml:space="preserve">If we are </w:t>
+      </w:r>
+      <w:proofErr w:type="gramStart"/>
+      <w:r>
+        <w:rPr>
+          <w:rFonts w:ascii="Times New Roman" w:hAnsi="Times New Roman" w:cs="Times New Roman"/>
+        </w:rPr>
+        <w:t>actually trying</w:t>
+      </w:r>
+      <w:proofErr w:type="gramEnd"/>
+      <w:r>
+        <w:rPr>
+          <w:rFonts w:ascii="Times New Roman" w:hAnsi="Times New Roman" w:cs="Times New Roman"/>
+        </w:rPr>
+        <w:t xml:space="preserve"> to use this data set to inform potential fundraisers, this type of information would be very helpful to know.</w:t>
+      </w:r>
+    </w:p>
+    <w:p>
+      <w:pPr>
+        <w:pStyle w:val="ListParagraph"/>
+        <w:ind w:left="1080"/>
+        <w:rPr>
+          <w:rFonts w:ascii="Times New Roman" w:hAnsi="Times New Roman" w:cs="Times New Roman"/>
+        </w:rPr>
+      </w:pPr>
     </w:p>
     <w:p>
       <w:pPr>
@@ -412,11 +456,127 @@
       </w:pPr>
     </w:lvl>
   </w:abstractNum>
+  <w:abstractNum w:abstractNumId="2" w15:restartNumberingAfterBreak="0">
+    <w:nsid w:val="6BF977AD"/>
+    <w:multiLevelType w:val="hybridMultilevel"/>
+    <w:tmpl w:val="F588E85E"/>
+    <w:lvl w:ilvl="0" w:tplc="04090001">
+      <w:start w:val="1"/>
+      <w:numFmt w:val="bullet"/>
+      <w:lvlText w:val=""/>
+      <w:lvlJc w:val="left"/>
+      <w:pPr>
+        <w:ind w:left="1080" w:hanging="360"/>
+      </w:pPr>
+      <w:rPr>
+        <w:rFonts w:ascii="Symbol" w:hAnsi="Symbol" w:hint="default"/>
+      </w:rPr>
+    </w:lvl>
+    <w:lvl w:ilvl="1" w:tplc="04090003" w:tentative="1">
+      <w:start w:val="1"/>
+      <w:numFmt w:val="bullet"/>
+      <w:lvlText w:val="o"/>
+      <w:lvlJc w:val="left"/>
+      <w:pPr>
+        <w:ind w:left="1800" w:hanging="360"/>
+      </w:pPr>
+      <w:rPr>
+        <w:rFonts w:ascii="Courier New" w:hAnsi="Courier New" w:cs="Courier New" w:hint="default"/>
+      </w:rPr>
+    </w:lvl>
+    <w:lvl w:ilvl="2" w:tplc="04090005" w:tentative="1">
+      <w:start w:val="1"/>
+      <w:numFmt w:val="bullet"/>
+      <w:lvlText w:val=""/>
+      <w:lvlJc w:val="left"/>
+      <w:pPr>
+        <w:ind w:left="2520" w:hanging="360"/>
+      </w:pPr>
+      <w:rPr>
+        <w:rFonts w:ascii="Wingdings" w:hAnsi="Wingdings" w:hint="default"/>
+      </w:rPr>
+    </w:lvl>
+    <w:lvl w:ilvl="3" w:tplc="04090001" w:tentative="1">
+      <w:start w:val="1"/>
+      <w:numFmt w:val="bullet"/>
+      <w:lvlText w:val=""/>
+      <w:lvlJc w:val="left"/>
+      <w:pPr>
+        <w:ind w:left="3240" w:hanging="360"/>
+      </w:pPr>
+      <w:rPr>
+        <w:rFonts w:ascii="Symbol" w:hAnsi="Symbol" w:hint="default"/>
+      </w:rPr>
+    </w:lvl>
+    <w:lvl w:ilvl="4" w:tplc="04090003" w:tentative="1">
+      <w:start w:val="1"/>
+      <w:numFmt w:val="bullet"/>
+      <w:lvlText w:val="o"/>
+      <w:lvlJc w:val="left"/>
+      <w:pPr>
+        <w:ind w:left="3960" w:hanging="360"/>
+      </w:pPr>
+      <w:rPr>
+        <w:rFonts w:ascii="Courier New" w:hAnsi="Courier New" w:cs="Courier New" w:hint="default"/>
+      </w:rPr>
+    </w:lvl>
+    <w:lvl w:ilvl="5" w:tplc="04090005" w:tentative="1">
+      <w:start w:val="1"/>
+      <w:numFmt w:val="bullet"/>
+      <w:lvlText w:val=""/>
+      <w:lvlJc w:val="left"/>
+      <w:pPr>
+        <w:ind w:left="4680" w:hanging="360"/>
+      </w:pPr>
+      <w:rPr>
+        <w:rFonts w:ascii="Wingdings" w:hAnsi="Wingdings" w:hint="default"/>
+      </w:rPr>
+    </w:lvl>
+    <w:lvl w:ilvl="6" w:tplc="04090001" w:tentative="1">
+      <w:start w:val="1"/>
+      <w:numFmt w:val="bullet"/>
+      <w:lvlText w:val=""/>
+      <w:lvlJc w:val="left"/>
+      <w:pPr>
+        <w:ind w:left="5400" w:hanging="360"/>
+      </w:pPr>
+      <w:rPr>
+        <w:rFonts w:ascii="Symbol" w:hAnsi="Symbol" w:hint="default"/>
+      </w:rPr>
+    </w:lvl>
+    <w:lvl w:ilvl="7" w:tplc="04090003" w:tentative="1">
+      <w:start w:val="1"/>
+      <w:numFmt w:val="bullet"/>
+      <w:lvlText w:val="o"/>
+      <w:lvlJc w:val="left"/>
+      <w:pPr>
+        <w:ind w:left="6120" w:hanging="360"/>
+      </w:pPr>
+      <w:rPr>
+        <w:rFonts w:ascii="Courier New" w:hAnsi="Courier New" w:cs="Courier New" w:hint="default"/>
+      </w:rPr>
+    </w:lvl>
+    <w:lvl w:ilvl="8" w:tplc="04090005" w:tentative="1">
+      <w:start w:val="1"/>
+      <w:numFmt w:val="bullet"/>
+      <w:lvlText w:val=""/>
+      <w:lvlJc w:val="left"/>
+      <w:pPr>
+        <w:ind w:left="6840" w:hanging="360"/>
+      </w:pPr>
+      <w:rPr>
+        <w:rFonts w:ascii="Wingdings" w:hAnsi="Wingdings" w:hint="default"/>
+      </w:rPr>
+    </w:lvl>
+  </w:abstractNum>
   <w:num w:numId="1">
     <w:abstractNumId w:val="1"/>
   </w:num>
   <w:num w:numId="2">
     <w:abstractNumId w:val="0"/>
+  </w:num>
+  <w:num w:numId="3">
+    <w:abstractNumId w:val="2"/>
   </w:num>
 </w:numbering>
 </file>
@@ -544,6 +704,7 @@
     <w:lsdException w:name="HTML Sample" w:semiHidden="1" w:unhideWhenUsed="1"/>
     <w:lsdException w:name="HTML Typewriter" w:semiHidden="1" w:unhideWhenUsed="1"/>
     <w:lsdException w:name="HTML Variable" w:semiHidden="1" w:unhideWhenUsed="1"/>
+    <w:lsdException w:name="Normal Table" w:semiHidden="1" w:unhideWhenUsed="1"/>
     <w:lsdException w:name="annotation subject" w:semiHidden="1" w:unhideWhenUsed="1"/>
     <w:lsdException w:name="No List" w:semiHidden="1" w:unhideWhenUsed="1"/>
     <w:lsdException w:name="Outline List 1" w:semiHidden="1" w:unhideWhenUsed="1"/>
@@ -590,8 +751,10 @@
     <w:lsdException w:name="Table Subtle 2" w:semiHidden="1" w:unhideWhenUsed="1"/>
     <w:lsdException w:name="Table Web 1" w:semiHidden="1" w:unhideWhenUsed="1"/>
     <w:lsdException w:name="Table Web 2" w:semiHidden="1" w:unhideWhenUsed="1"/>
+    <w:lsdException w:name="Table Web 3" w:semiHidden="1" w:unhideWhenUsed="1"/>
     <w:lsdException w:name="Balloon Text" w:semiHidden="1" w:unhideWhenUsed="1"/>
     <w:lsdException w:name="Table Grid" w:uiPriority="39"/>
+    <w:lsdException w:name="Table Theme" w:semiHidden="1" w:unhideWhenUsed="1"/>
     <w:lsdException w:name="Placeholder Text" w:semiHidden="1"/>
     <w:lsdException w:name="No Spacing" w:uiPriority="1" w:qFormat="1"/>
     <w:lsdException w:name="Light Shading" w:uiPriority="60"/>

</xml_diff>